<commit_message>
Started to add aim 1 methods- work in progress - not ready for review yet
</commit_message>
<xml_diff>
--- a/Molly Preliminary Exam/Aim 1.docx
+++ b/Molly Preliminary Exam/Aim 1.docx
@@ -122,97 +122,1167 @@
     <w:p>
       <w:pPr>
         <w:rPr>
-          <w:i/>
-        </w:rPr>
-      </w:pPr>
-      <w:r>
-        <w:rPr>
-          <w:i/>
-        </w:rPr>
-        <w:t>Animals:</w:t>
-      </w:r>
-    </w:p>
-    <w:p>
-      <w:pPr>
-        <w:rPr>
-          <w:i/>
-        </w:rPr>
-      </w:pPr>
-    </w:p>
-    <w:p>
-      <w:pPr>
-        <w:rPr>
-          <w:i/>
-        </w:rPr>
-      </w:pPr>
-      <w:r>
-        <w:rPr>
-          <w:i/>
-        </w:rPr>
-        <w:t>Body Composition:</w:t>
-      </w:r>
-    </w:p>
-    <w:p>
-      <w:pPr>
-        <w:rPr>
-          <w:i/>
-        </w:rPr>
-      </w:pPr>
-    </w:p>
-    <w:p>
-      <w:pPr>
-        <w:rPr>
-          <w:i/>
-        </w:rPr>
-      </w:pPr>
-      <w:r>
-        <w:rPr>
-          <w:i/>
-        </w:rPr>
-        <w:t>Insulin Sensitivity:</w:t>
-      </w:r>
-    </w:p>
-    <w:p>
-      <w:pPr>
-        <w:rPr>
-          <w:i/>
-        </w:rPr>
-      </w:pPr>
-    </w:p>
-    <w:p>
-      <w:pPr>
-        <w:rPr>
-          <w:i/>
-        </w:rPr>
-      </w:pPr>
-      <w:r>
-        <w:rPr>
-          <w:i/>
-        </w:rPr>
-        <w:t>Energy Expenditure:</w:t>
-      </w:r>
-    </w:p>
-    <w:p>
-      <w:pPr>
-        <w:rPr>
-          <w:i/>
-        </w:rPr>
-      </w:pPr>
-    </w:p>
-    <w:p>
-      <w:pPr>
-        <w:rPr>
-          <w:i/>
-        </w:rPr>
-      </w:pPr>
-      <w:r>
-        <w:rPr>
-          <w:i/>
-        </w:rPr>
-        <w:t>Digestive Physiology:</w:t>
+          <w:rFonts w:ascii="Times New Roman" w:eastAsia="Times New Roman" w:hAnsi="Times New Roman" w:cs="Times New Roman"/>
+        </w:rPr>
+      </w:pPr>
+      <w:r>
+        <w:rPr>
+          <w:rFonts w:ascii="Arial" w:eastAsia="Times New Roman" w:hAnsi="Arial" w:cs="Arial"/>
+          <w:i/>
+          <w:iCs/>
+          <w:color w:val="000000"/>
+          <w:sz w:val="22"/>
+          <w:szCs w:val="22"/>
+        </w:rPr>
+        <w:t>Animal care and use</w:t>
+      </w:r>
+    </w:p>
+    <w:p>
+      <w:pPr>
+        <w:rPr>
+          <w:rFonts w:ascii="Times New Roman" w:eastAsia="Times New Roman" w:hAnsi="Times New Roman" w:cs="Times New Roman"/>
+        </w:rPr>
+      </w:pPr>
+      <w:proofErr w:type="gramStart"/>
+      <w:r>
+        <w:rPr>
+          <w:rFonts w:ascii="Arial" w:eastAsia="Times New Roman" w:hAnsi="Arial" w:cs="Arial"/>
+          <w:color w:val="000000"/>
+          <w:sz w:val="22"/>
+          <w:szCs w:val="22"/>
+        </w:rPr>
+        <w:t>Nine week old</w:t>
+      </w:r>
+      <w:proofErr w:type="gramEnd"/>
+      <w:r>
+        <w:rPr>
+          <w:rFonts w:ascii="Arial" w:eastAsia="Times New Roman" w:hAnsi="Arial" w:cs="Arial"/>
+          <w:color w:val="000000"/>
+          <w:sz w:val="22"/>
+          <w:szCs w:val="22"/>
+        </w:rPr>
+        <w:t xml:space="preserve"> virgin C57Black 6/J mice were ordered from Jackson Laboratory (n=21</w:t>
+      </w:r>
+      <w:r>
+        <w:rPr>
+          <w:rFonts w:ascii="Arial" w:eastAsia="Times New Roman" w:hAnsi="Arial" w:cs="Arial"/>
+          <w:color w:val="000000"/>
+          <w:sz w:val="22"/>
+          <w:szCs w:val="22"/>
+        </w:rPr>
+        <w:t>, 14 female, 7 male</w:t>
+      </w:r>
+      <w:r>
+        <w:rPr>
+          <w:rFonts w:ascii="Arial" w:eastAsia="Times New Roman" w:hAnsi="Arial" w:cs="Arial"/>
+          <w:color w:val="000000"/>
+          <w:sz w:val="22"/>
+          <w:szCs w:val="22"/>
+        </w:rPr>
+        <w:t xml:space="preserve">). </w:t>
+      </w:r>
+      <w:r>
+        <w:rPr>
+          <w:rFonts w:ascii="Arial" w:eastAsia="Times New Roman" w:hAnsi="Arial" w:cs="Arial"/>
+          <w:color w:val="000000"/>
+          <w:sz w:val="22"/>
+          <w:szCs w:val="22"/>
+        </w:rPr>
+        <w:t xml:space="preserve">Animals were held in a 12:12 light dark cycle, temperature </w:t>
+      </w:r>
+      <w:r>
+        <w:rPr>
+          <w:rFonts w:ascii="Arial" w:eastAsia="Times New Roman" w:hAnsi="Arial" w:cs="Arial"/>
+          <w:color w:val="000000"/>
+          <w:sz w:val="22"/>
+          <w:szCs w:val="22"/>
+        </w:rPr>
+        <w:t>and</w:t>
+      </w:r>
+      <w:r>
+        <w:rPr>
+          <w:rFonts w:ascii="Arial" w:eastAsia="Times New Roman" w:hAnsi="Arial" w:cs="Arial"/>
+          <w:color w:val="000000"/>
+          <w:sz w:val="22"/>
+          <w:szCs w:val="22"/>
+        </w:rPr>
+        <w:t xml:space="preserve"> humidity</w:t>
+      </w:r>
+      <w:r>
+        <w:rPr>
+          <w:rFonts w:ascii="Arial" w:eastAsia="Times New Roman" w:hAnsi="Arial" w:cs="Arial"/>
+          <w:color w:val="000000"/>
+          <w:sz w:val="22"/>
+          <w:szCs w:val="22"/>
+        </w:rPr>
+        <w:t>-</w:t>
+      </w:r>
+      <w:r>
+        <w:rPr>
+          <w:rFonts w:ascii="Arial" w:eastAsia="Times New Roman" w:hAnsi="Arial" w:cs="Arial"/>
+          <w:color w:val="000000"/>
+          <w:sz w:val="22"/>
+          <w:szCs w:val="22"/>
+        </w:rPr>
+        <w:t>controlled facility.</w:t>
+      </w:r>
+      <w:r>
+        <w:rPr>
+          <w:rFonts w:ascii="Arial" w:eastAsia="Times New Roman" w:hAnsi="Arial" w:cs="Arial"/>
+          <w:color w:val="000000"/>
+          <w:sz w:val="22"/>
+          <w:szCs w:val="22"/>
+        </w:rPr>
+        <w:t xml:space="preserve"> </w:t>
+      </w:r>
+      <w:r>
+        <w:rPr>
+          <w:rFonts w:ascii="Arial" w:eastAsia="Times New Roman" w:hAnsi="Arial" w:cs="Arial"/>
+          <w:color w:val="000000"/>
+          <w:sz w:val="22"/>
+          <w:szCs w:val="22"/>
+        </w:rPr>
+        <w:t xml:space="preserve">Animals were allowed to acclimate to the environment for two weeks. At 11 weeks of age, females were singly housed and given </w:t>
+      </w:r>
+      <w:r>
+        <w:rPr>
+          <w:rFonts w:ascii="Arial" w:eastAsia="Times New Roman" w:hAnsi="Arial" w:cs="Arial"/>
+          <w:i/>
+          <w:iCs/>
+          <w:color w:val="000000"/>
+          <w:sz w:val="22"/>
+          <w:szCs w:val="22"/>
+        </w:rPr>
+        <w:t>ad libitum</w:t>
+      </w:r>
+      <w:r>
+        <w:rPr>
+          <w:rFonts w:ascii="Arial" w:eastAsia="Times New Roman" w:hAnsi="Arial" w:cs="Arial"/>
+          <w:color w:val="000000"/>
+          <w:sz w:val="22"/>
+          <w:szCs w:val="22"/>
+        </w:rPr>
+        <w:t xml:space="preserve"> access to normal chow (5% fat, 24%</w:t>
+      </w:r>
+      <w:r>
+        <w:rPr>
+          <w:rFonts w:ascii="Arial" w:eastAsia="Times New Roman" w:hAnsi="Arial" w:cs="Arial"/>
+          <w:color w:val="000000"/>
+          <w:sz w:val="22"/>
+          <w:szCs w:val="22"/>
+        </w:rPr>
+        <w:t xml:space="preserve"> </w:t>
+      </w:r>
+      <w:r>
+        <w:rPr>
+          <w:rFonts w:ascii="Arial" w:eastAsia="Times New Roman" w:hAnsi="Arial" w:cs="Arial"/>
+          <w:color w:val="000000"/>
+          <w:sz w:val="22"/>
+          <w:szCs w:val="22"/>
+        </w:rPr>
+        <w:t xml:space="preserve">protein, 3.7% sucrose, 32% starch). Females were randomized to </w:t>
+      </w:r>
+      <w:r>
+        <w:rPr>
+          <w:rFonts w:ascii="Arial" w:eastAsia="Times New Roman" w:hAnsi="Arial" w:cs="Arial"/>
+          <w:color w:val="000000"/>
+          <w:sz w:val="22"/>
+          <w:szCs w:val="22"/>
+        </w:rPr>
+        <w:t>2</w:t>
+      </w:r>
+      <w:r>
+        <w:rPr>
+          <w:rFonts w:ascii="Arial" w:eastAsia="Times New Roman" w:hAnsi="Arial" w:cs="Arial"/>
+          <w:color w:val="000000"/>
+          <w:sz w:val="22"/>
+          <w:szCs w:val="22"/>
+        </w:rPr>
+        <w:t xml:space="preserve"> groups; distilled drinking water and no mating (n=7), distilled drinking water and mating (n=7</w:t>
+      </w:r>
+      <w:r>
+        <w:rPr>
+          <w:rFonts w:ascii="Arial" w:eastAsia="Times New Roman" w:hAnsi="Arial" w:cs="Arial"/>
+          <w:color w:val="000000"/>
+          <w:sz w:val="22"/>
+          <w:szCs w:val="22"/>
+        </w:rPr>
+        <w:t>)</w:t>
+      </w:r>
+      <w:r>
+        <w:rPr>
+          <w:rFonts w:ascii="Arial" w:eastAsia="Times New Roman" w:hAnsi="Arial" w:cs="Arial"/>
+          <w:color w:val="000000"/>
+          <w:sz w:val="22"/>
+          <w:szCs w:val="22"/>
+        </w:rPr>
+        <w:t xml:space="preserve">. Food intake </w:t>
+      </w:r>
+      <w:r>
+        <w:rPr>
+          <w:rFonts w:ascii="Arial" w:eastAsia="Times New Roman" w:hAnsi="Arial" w:cs="Arial"/>
+          <w:color w:val="000000"/>
+          <w:sz w:val="22"/>
+          <w:szCs w:val="22"/>
+        </w:rPr>
+        <w:t xml:space="preserve">(grams per week) </w:t>
+      </w:r>
+      <w:r>
+        <w:rPr>
+          <w:rFonts w:ascii="Arial" w:eastAsia="Times New Roman" w:hAnsi="Arial" w:cs="Arial"/>
+          <w:color w:val="000000"/>
+          <w:sz w:val="22"/>
+          <w:szCs w:val="22"/>
+        </w:rPr>
+        <w:t>and water intake</w:t>
+      </w:r>
+      <w:r>
+        <w:rPr>
+          <w:rFonts w:ascii="Arial" w:eastAsia="Times New Roman" w:hAnsi="Arial" w:cs="Arial"/>
+          <w:color w:val="000000"/>
+          <w:sz w:val="22"/>
+          <w:szCs w:val="22"/>
+        </w:rPr>
+        <w:t xml:space="preserve"> (</w:t>
+      </w:r>
+      <w:proofErr w:type="spellStart"/>
+      <w:r>
+        <w:rPr>
+          <w:rFonts w:ascii="Arial" w:eastAsia="Times New Roman" w:hAnsi="Arial" w:cs="Arial"/>
+          <w:color w:val="000000"/>
+          <w:sz w:val="22"/>
+          <w:szCs w:val="22"/>
+        </w:rPr>
+        <w:t>mLs</w:t>
+      </w:r>
+      <w:proofErr w:type="spellEnd"/>
+      <w:r>
+        <w:rPr>
+          <w:rFonts w:ascii="Arial" w:eastAsia="Times New Roman" w:hAnsi="Arial" w:cs="Arial"/>
+          <w:color w:val="000000"/>
+          <w:sz w:val="22"/>
+          <w:szCs w:val="22"/>
+        </w:rPr>
+        <w:t xml:space="preserve"> per week)</w:t>
+      </w:r>
+      <w:r>
+        <w:rPr>
+          <w:rFonts w:ascii="Arial" w:eastAsia="Times New Roman" w:hAnsi="Arial" w:cs="Arial"/>
+          <w:color w:val="000000"/>
+          <w:sz w:val="22"/>
+          <w:szCs w:val="22"/>
+        </w:rPr>
+        <w:t xml:space="preserve"> was recorded each week. Animals were acclimatized to this diet treatment for one week prior to mating. All protocols </w:t>
+      </w:r>
+      <w:r>
+        <w:rPr>
+          <w:rFonts w:ascii="Arial" w:eastAsia="Times New Roman" w:hAnsi="Arial" w:cs="Arial"/>
+          <w:color w:val="000000"/>
+          <w:sz w:val="22"/>
+          <w:szCs w:val="22"/>
+        </w:rPr>
+        <w:t xml:space="preserve">(name the protocol) </w:t>
+      </w:r>
+      <w:r>
+        <w:rPr>
+          <w:rFonts w:ascii="Arial" w:eastAsia="Times New Roman" w:hAnsi="Arial" w:cs="Arial"/>
+          <w:color w:val="000000"/>
+          <w:sz w:val="22"/>
+          <w:szCs w:val="22"/>
+        </w:rPr>
+        <w:t>were </w:t>
+      </w:r>
+      <w:r>
+        <w:rPr>
+          <w:rFonts w:ascii="Arial" w:eastAsia="Times New Roman" w:hAnsi="Arial" w:cs="Arial"/>
+          <w:color w:val="000000"/>
+          <w:sz w:val="22"/>
+          <w:szCs w:val="22"/>
+        </w:rPr>
+        <w:t xml:space="preserve">approved by the university of Michigan IACUC office. </w:t>
+      </w:r>
+    </w:p>
+    <w:p>
+      <w:pPr>
+        <w:rPr>
+          <w:rFonts w:ascii="Times New Roman" w:eastAsia="Times New Roman" w:hAnsi="Times New Roman" w:cs="Times New Roman"/>
+        </w:rPr>
+      </w:pPr>
+    </w:p>
+    <w:p>
+      <w:pPr>
+        <w:rPr>
+          <w:rFonts w:ascii="Times New Roman" w:eastAsia="Times New Roman" w:hAnsi="Times New Roman" w:cs="Times New Roman"/>
+        </w:rPr>
+      </w:pPr>
+      <w:r>
+        <w:rPr>
+          <w:rFonts w:ascii="Arial" w:eastAsia="Times New Roman" w:hAnsi="Arial" w:cs="Arial"/>
+          <w:i/>
+          <w:iCs/>
+          <w:color w:val="000000"/>
+          <w:sz w:val="22"/>
+          <w:szCs w:val="22"/>
+        </w:rPr>
+        <w:t>Mating</w:t>
+      </w:r>
+    </w:p>
+    <w:p>
+      <w:pPr>
+        <w:rPr>
+          <w:rFonts w:ascii="Times New Roman" w:eastAsia="Times New Roman" w:hAnsi="Times New Roman" w:cs="Times New Roman"/>
+        </w:rPr>
+      </w:pPr>
+      <w:r>
+        <w:rPr>
+          <w:rFonts w:ascii="Arial" w:eastAsia="Times New Roman" w:hAnsi="Arial" w:cs="Arial"/>
+          <w:color w:val="000000"/>
+          <w:sz w:val="22"/>
+          <w:szCs w:val="22"/>
+        </w:rPr>
+        <w:t>At mating, males were added to females</w:t>
+      </w:r>
+      <w:r>
+        <w:rPr>
+          <w:rFonts w:ascii="Arial" w:eastAsia="Times New Roman" w:hAnsi="Arial" w:cs="Arial"/>
+          <w:color w:val="000000"/>
+          <w:sz w:val="22"/>
+          <w:szCs w:val="22"/>
+        </w:rPr>
+        <w:t xml:space="preserve">’ </w:t>
       </w:r>
       <w:bookmarkStart w:id="0" w:name="_GoBack"/>
       <w:bookmarkEnd w:id="0"/>
+      <w:r>
+        <w:rPr>
+          <w:rFonts w:ascii="Arial" w:eastAsia="Times New Roman" w:hAnsi="Arial" w:cs="Arial"/>
+          <w:color w:val="000000"/>
+          <w:sz w:val="22"/>
+          <w:szCs w:val="22"/>
+        </w:rPr>
+        <w:t>existing cages in monogamous pairs (n=</w:t>
+      </w:r>
+      <w:r>
+        <w:rPr>
+          <w:rFonts w:ascii="Arial" w:eastAsia="Times New Roman" w:hAnsi="Arial" w:cs="Arial"/>
+          <w:color w:val="000000"/>
+          <w:sz w:val="22"/>
+          <w:szCs w:val="22"/>
+        </w:rPr>
+        <w:t>7</w:t>
+      </w:r>
+      <w:r>
+        <w:rPr>
+          <w:rFonts w:ascii="Arial" w:eastAsia="Times New Roman" w:hAnsi="Arial" w:cs="Arial"/>
+          <w:color w:val="000000"/>
+          <w:sz w:val="22"/>
+          <w:szCs w:val="22"/>
+        </w:rPr>
+        <w:t xml:space="preserve">). Dams were examined for copulatory plugs each day until plug was evident. This was considered gestation day 1. Males were </w:t>
+      </w:r>
+      <w:r>
+        <w:rPr>
+          <w:rFonts w:ascii="Arial" w:eastAsia="Times New Roman" w:hAnsi="Arial" w:cs="Arial"/>
+          <w:color w:val="000000"/>
+          <w:sz w:val="22"/>
+          <w:szCs w:val="22"/>
+        </w:rPr>
+        <w:t xml:space="preserve">removed from cages on </w:t>
+      </w:r>
+      <w:r>
+        <w:rPr>
+          <w:rFonts w:ascii="Arial" w:eastAsia="Times New Roman" w:hAnsi="Arial" w:cs="Arial"/>
+          <w:color w:val="000000"/>
+          <w:sz w:val="22"/>
+          <w:szCs w:val="22"/>
+        </w:rPr>
+        <w:t xml:space="preserve">gestation day 19 to prevent </w:t>
+      </w:r>
+      <w:r>
+        <w:rPr>
+          <w:rFonts w:ascii="Arial" w:eastAsia="Times New Roman" w:hAnsi="Arial" w:cs="Arial"/>
+          <w:color w:val="000000"/>
+          <w:sz w:val="22"/>
+          <w:szCs w:val="22"/>
+        </w:rPr>
+        <w:t>a second</w:t>
+      </w:r>
+      <w:r>
+        <w:rPr>
+          <w:rFonts w:ascii="Arial" w:eastAsia="Times New Roman" w:hAnsi="Arial" w:cs="Arial"/>
+          <w:color w:val="000000"/>
+          <w:sz w:val="22"/>
+          <w:szCs w:val="22"/>
+        </w:rPr>
+        <w:t xml:space="preserve"> pregnancy after delivery. </w:t>
+      </w:r>
+    </w:p>
+    <w:p>
+      <w:pPr>
+        <w:rPr>
+          <w:rFonts w:ascii="Times New Roman" w:eastAsia="Times New Roman" w:hAnsi="Times New Roman" w:cs="Times New Roman"/>
+        </w:rPr>
+      </w:pPr>
+    </w:p>
+    <w:p>
+      <w:pPr>
+        <w:rPr>
+          <w:rFonts w:ascii="Times New Roman" w:eastAsia="Times New Roman" w:hAnsi="Times New Roman" w:cs="Times New Roman"/>
+        </w:rPr>
+      </w:pPr>
+    </w:p>
+    <w:p>
+      <w:pPr>
+        <w:rPr>
+          <w:rFonts w:ascii="Times New Roman" w:eastAsia="Times New Roman" w:hAnsi="Times New Roman" w:cs="Times New Roman"/>
+        </w:rPr>
+      </w:pPr>
+      <w:r>
+        <w:rPr>
+          <w:rFonts w:ascii="Arial" w:eastAsia="Times New Roman" w:hAnsi="Arial" w:cs="Arial"/>
+          <w:i/>
+          <w:iCs/>
+          <w:color w:val="000000"/>
+          <w:sz w:val="22"/>
+          <w:szCs w:val="22"/>
+        </w:rPr>
+        <w:t>Statistics</w:t>
+      </w:r>
+    </w:p>
+    <w:p>
+      <w:pPr>
+        <w:rPr>
+          <w:rFonts w:ascii="Times New Roman" w:eastAsia="Times New Roman" w:hAnsi="Times New Roman" w:cs="Times New Roman"/>
+        </w:rPr>
+      </w:pPr>
+      <w:r>
+        <w:rPr>
+          <w:rFonts w:ascii="Arial" w:eastAsia="Times New Roman" w:hAnsi="Arial" w:cs="Arial"/>
+          <w:color w:val="000000"/>
+          <w:sz w:val="22"/>
+          <w:szCs w:val="22"/>
+        </w:rPr>
+        <w:t xml:space="preserve">All statistical analyses were conducted in R, version </w:t>
+      </w:r>
+      <w:r>
+        <w:rPr>
+          <w:rFonts w:ascii="Arial" w:eastAsia="Times New Roman" w:hAnsi="Arial" w:cs="Arial"/>
+          <w:color w:val="000000"/>
+          <w:sz w:val="22"/>
+          <w:szCs w:val="22"/>
+          <w:highlight w:val="yellow"/>
+        </w:rPr>
+        <w:t>(</w:t>
+      </w:r>
+      <w:proofErr w:type="gramStart"/>
+      <w:r>
+        <w:rPr>
+          <w:rFonts w:ascii="Arial" w:eastAsia="Times New Roman" w:hAnsi="Arial" w:cs="Arial"/>
+          <w:color w:val="000000"/>
+          <w:sz w:val="22"/>
+          <w:szCs w:val="22"/>
+          <w:highlight w:val="yellow"/>
+        </w:rPr>
+        <w:t>)</w:t>
+      </w:r>
+      <w:r>
+        <w:rPr>
+          <w:rFonts w:ascii="Arial" w:eastAsia="Times New Roman" w:hAnsi="Arial" w:cs="Arial"/>
+          <w:color w:val="000000"/>
+          <w:sz w:val="22"/>
+          <w:szCs w:val="22"/>
+        </w:rPr>
+        <w:t>.</w:t>
+      </w:r>
+      <w:r>
+        <w:rPr>
+          <w:rFonts w:ascii="Arial" w:eastAsia="Times New Roman" w:hAnsi="Arial" w:cs="Arial"/>
+          <w:color w:val="000000"/>
+          <w:sz w:val="22"/>
+          <w:szCs w:val="22"/>
+        </w:rPr>
+        <w:t>Repeated</w:t>
+      </w:r>
+      <w:proofErr w:type="gramEnd"/>
+      <w:r>
+        <w:rPr>
+          <w:rFonts w:ascii="Arial" w:eastAsia="Times New Roman" w:hAnsi="Arial" w:cs="Arial"/>
+          <w:color w:val="000000"/>
+          <w:sz w:val="22"/>
+          <w:szCs w:val="22"/>
+        </w:rPr>
+        <w:t xml:space="preserve"> measures, such as body composition, food and water intake</w:t>
+      </w:r>
+      <w:r>
+        <w:rPr>
+          <w:rFonts w:ascii="Arial" w:eastAsia="Times New Roman" w:hAnsi="Arial" w:cs="Arial"/>
+          <w:color w:val="000000"/>
+          <w:sz w:val="22"/>
+          <w:szCs w:val="22"/>
+        </w:rPr>
+        <w:t>, and insulin tolerance testing</w:t>
+      </w:r>
+      <w:r>
+        <w:rPr>
+          <w:rFonts w:ascii="Arial" w:eastAsia="Times New Roman" w:hAnsi="Arial" w:cs="Arial"/>
+          <w:color w:val="000000"/>
+          <w:sz w:val="22"/>
+          <w:szCs w:val="22"/>
+        </w:rPr>
+        <w:t xml:space="preserve"> were model</w:t>
+      </w:r>
+      <w:r>
+        <w:rPr>
+          <w:rFonts w:ascii="Arial" w:eastAsia="Times New Roman" w:hAnsi="Arial" w:cs="Arial"/>
+          <w:color w:val="000000"/>
+          <w:sz w:val="22"/>
+          <w:szCs w:val="22"/>
+        </w:rPr>
+        <w:t>ed</w:t>
+      </w:r>
+      <w:r>
+        <w:rPr>
+          <w:rFonts w:ascii="Arial" w:eastAsia="Times New Roman" w:hAnsi="Arial" w:cs="Arial"/>
+          <w:color w:val="000000"/>
+          <w:sz w:val="22"/>
+          <w:szCs w:val="22"/>
+        </w:rPr>
+        <w:t xml:space="preserve"> using mixed effects linear modeling</w:t>
+      </w:r>
+      <w:r>
+        <w:rPr>
+          <w:rFonts w:ascii="Arial" w:eastAsia="Times New Roman" w:hAnsi="Arial" w:cs="Arial"/>
+          <w:color w:val="000000"/>
+          <w:sz w:val="22"/>
+          <w:szCs w:val="22"/>
+        </w:rPr>
+        <w:t xml:space="preserve"> using the lme4 package. </w:t>
+      </w:r>
+      <w:r>
+        <w:rPr>
+          <w:rFonts w:ascii="Arial" w:eastAsia="Times New Roman" w:hAnsi="Arial" w:cs="Arial"/>
+          <w:color w:val="000000"/>
+          <w:sz w:val="22"/>
+          <w:szCs w:val="22"/>
+        </w:rPr>
+        <w:t xml:space="preserve"> </w:t>
+      </w:r>
+      <w:r>
+        <w:rPr>
+          <w:rFonts w:ascii="Arial" w:eastAsia="Times New Roman" w:hAnsi="Arial" w:cs="Arial"/>
+          <w:color w:val="000000"/>
+          <w:sz w:val="22"/>
+          <w:szCs w:val="22"/>
+        </w:rPr>
+        <w:t xml:space="preserve">To test for statistical significance between mixed linear models, </w:t>
+      </w:r>
+      <w:proofErr w:type="spellStart"/>
+      <w:r>
+        <w:rPr>
+          <w:rFonts w:ascii="Arial" w:eastAsia="Times New Roman" w:hAnsi="Arial" w:cs="Arial"/>
+          <w:color w:val="000000"/>
+          <w:sz w:val="22"/>
+          <w:szCs w:val="22"/>
+        </w:rPr>
+        <w:t>anovas</w:t>
+      </w:r>
+      <w:proofErr w:type="spellEnd"/>
+      <w:r>
+        <w:rPr>
+          <w:rFonts w:ascii="Arial" w:eastAsia="Times New Roman" w:hAnsi="Arial" w:cs="Arial"/>
+          <w:color w:val="000000"/>
+          <w:sz w:val="22"/>
+          <w:szCs w:val="22"/>
+        </w:rPr>
+        <w:t xml:space="preserve"> were used. </w:t>
+      </w:r>
+      <w:r>
+        <w:rPr>
+          <w:rFonts w:ascii="Arial" w:eastAsia="Times New Roman" w:hAnsi="Arial" w:cs="Arial"/>
+          <w:color w:val="000000"/>
+          <w:sz w:val="22"/>
+          <w:szCs w:val="22"/>
+        </w:rPr>
+        <w:t xml:space="preserve">Fasting blood glucose was modeled using </w:t>
+      </w:r>
+      <w:proofErr w:type="gramStart"/>
+      <w:r>
+        <w:rPr>
+          <w:rFonts w:ascii="Arial" w:eastAsia="Times New Roman" w:hAnsi="Arial" w:cs="Arial"/>
+          <w:color w:val="000000"/>
+          <w:sz w:val="22"/>
+          <w:szCs w:val="22"/>
+        </w:rPr>
+        <w:t>two way</w:t>
+      </w:r>
+      <w:proofErr w:type="gramEnd"/>
+      <w:r>
+        <w:rPr>
+          <w:rFonts w:ascii="Arial" w:eastAsia="Times New Roman" w:hAnsi="Arial" w:cs="Arial"/>
+          <w:color w:val="000000"/>
+          <w:sz w:val="22"/>
+          <w:szCs w:val="22"/>
+        </w:rPr>
+        <w:t xml:space="preserve"> </w:t>
+      </w:r>
+      <w:proofErr w:type="spellStart"/>
+      <w:r>
+        <w:rPr>
+          <w:rFonts w:ascii="Arial" w:eastAsia="Times New Roman" w:hAnsi="Arial" w:cs="Arial"/>
+          <w:color w:val="000000"/>
+          <w:sz w:val="22"/>
+          <w:szCs w:val="22"/>
+        </w:rPr>
+        <w:t>anova</w:t>
+      </w:r>
+      <w:proofErr w:type="spellEnd"/>
+      <w:r>
+        <w:rPr>
+          <w:rFonts w:ascii="Arial" w:eastAsia="Times New Roman" w:hAnsi="Arial" w:cs="Arial"/>
+          <w:color w:val="000000"/>
+          <w:sz w:val="22"/>
+          <w:szCs w:val="22"/>
+        </w:rPr>
+        <w:t>. Insulin tolerance was modeling using normalized values to baseline for blood glucose and mixed linear effects modeling was used for both normalized and area under the curve (AUC) values. </w:t>
+      </w:r>
+    </w:p>
+    <w:p>
+      <w:pPr>
+        <w:rPr>
+          <w:rFonts w:ascii="Times New Roman" w:eastAsia="Times New Roman" w:hAnsi="Times New Roman" w:cs="Times New Roman"/>
+        </w:rPr>
+      </w:pPr>
+    </w:p>
+    <w:p>
+      <w:pPr>
+        <w:rPr>
+          <w:i/>
+        </w:rPr>
+      </w:pPr>
+    </w:p>
+    <w:p>
+      <w:pPr>
+        <w:rPr>
+          <w:i/>
+        </w:rPr>
+      </w:pPr>
+      <w:r>
+        <w:rPr>
+          <w:i/>
+        </w:rPr>
+        <w:t>Body Composition:</w:t>
+      </w:r>
+    </w:p>
+    <w:p>
+      <w:pPr>
+        <w:rPr>
+          <w:i/>
+        </w:rPr>
+      </w:pPr>
+      <w:r>
+        <w:rPr>
+          <w:rFonts w:ascii="Arial" w:eastAsia="Times New Roman" w:hAnsi="Arial" w:cs="Arial"/>
+          <w:color w:val="000000"/>
+          <w:sz w:val="22"/>
+          <w:szCs w:val="22"/>
+        </w:rPr>
+        <w:t xml:space="preserve">Once a week, </w:t>
+      </w:r>
+      <w:r>
+        <w:rPr>
+          <w:rFonts w:ascii="Arial" w:eastAsia="Times New Roman" w:hAnsi="Arial" w:cs="Arial"/>
+          <w:color w:val="000000"/>
+          <w:sz w:val="22"/>
+          <w:szCs w:val="22"/>
+        </w:rPr>
+        <w:t>Dams weight</w:t>
+      </w:r>
+      <w:r>
+        <w:rPr>
+          <w:rFonts w:ascii="Arial" w:eastAsia="Times New Roman" w:hAnsi="Arial" w:cs="Arial"/>
+          <w:color w:val="000000"/>
+          <w:sz w:val="22"/>
+          <w:szCs w:val="22"/>
+        </w:rPr>
+        <w:t xml:space="preserve"> was measured weekly using </w:t>
+      </w:r>
+      <w:proofErr w:type="gramStart"/>
+      <w:r>
+        <w:rPr>
+          <w:rFonts w:ascii="Arial" w:eastAsia="Times New Roman" w:hAnsi="Arial" w:cs="Arial"/>
+          <w:color w:val="000000"/>
+          <w:sz w:val="22"/>
+          <w:szCs w:val="22"/>
+        </w:rPr>
+        <w:t>a</w:t>
+      </w:r>
+      <w:proofErr w:type="gramEnd"/>
+      <w:r>
+        <w:rPr>
+          <w:rFonts w:ascii="Arial" w:eastAsia="Times New Roman" w:hAnsi="Arial" w:cs="Arial"/>
+          <w:color w:val="000000"/>
+          <w:sz w:val="22"/>
+          <w:szCs w:val="22"/>
+        </w:rPr>
+        <w:t xml:space="preserve"> electronic scale (). Body composition including </w:t>
+      </w:r>
+      <w:r>
+        <w:rPr>
+          <w:rFonts w:ascii="Arial" w:eastAsia="Times New Roman" w:hAnsi="Arial" w:cs="Arial"/>
+          <w:color w:val="000000"/>
+          <w:sz w:val="22"/>
+          <w:szCs w:val="22"/>
+        </w:rPr>
+        <w:t>fat mass, lean mass, and free water</w:t>
+      </w:r>
+      <w:r>
+        <w:rPr>
+          <w:rFonts w:ascii="Arial" w:eastAsia="Times New Roman" w:hAnsi="Arial" w:cs="Arial"/>
+          <w:color w:val="000000"/>
+          <w:sz w:val="22"/>
+          <w:szCs w:val="22"/>
+        </w:rPr>
+        <w:t xml:space="preserve"> was assessed indirectly</w:t>
+      </w:r>
+      <w:r>
+        <w:rPr>
+          <w:rFonts w:ascii="Arial" w:eastAsia="Times New Roman" w:hAnsi="Arial" w:cs="Arial"/>
+          <w:color w:val="000000"/>
+          <w:sz w:val="22"/>
+          <w:szCs w:val="22"/>
+        </w:rPr>
+        <w:t xml:space="preserve"> via </w:t>
+      </w:r>
+      <w:proofErr w:type="spellStart"/>
+      <w:r>
+        <w:rPr>
+          <w:rFonts w:ascii="Arial" w:eastAsia="Times New Roman" w:hAnsi="Arial" w:cs="Arial"/>
+          <w:color w:val="000000"/>
+          <w:sz w:val="22"/>
+          <w:szCs w:val="22"/>
+        </w:rPr>
+        <w:t>EchoMRI</w:t>
+      </w:r>
+      <w:proofErr w:type="spellEnd"/>
+      <w:r>
+        <w:rPr>
+          <w:rFonts w:ascii="Arial" w:eastAsia="Times New Roman" w:hAnsi="Arial" w:cs="Arial"/>
+          <w:color w:val="000000"/>
+          <w:sz w:val="22"/>
+          <w:szCs w:val="22"/>
+        </w:rPr>
+        <w:t xml:space="preserve"> ().</w:t>
+      </w:r>
+    </w:p>
+    <w:p>
+      <w:pPr>
+        <w:rPr>
+          <w:i/>
+        </w:rPr>
+      </w:pPr>
+    </w:p>
+    <w:p>
+      <w:pPr>
+        <w:rPr>
+          <w:i/>
+        </w:rPr>
+      </w:pPr>
+      <w:r>
+        <w:rPr>
+          <w:i/>
+        </w:rPr>
+        <w:t>Insulin Sensitivity:</w:t>
+      </w:r>
+    </w:p>
+    <w:p>
+      <w:pPr>
+        <w:rPr>
+          <w:rFonts w:ascii="Times New Roman" w:eastAsia="Times New Roman" w:hAnsi="Times New Roman" w:cs="Times New Roman"/>
+        </w:rPr>
+      </w:pPr>
+      <w:r>
+        <w:rPr>
+          <w:rFonts w:ascii="Arial" w:eastAsia="Times New Roman" w:hAnsi="Arial" w:cs="Arial"/>
+          <w:i/>
+          <w:iCs/>
+          <w:color w:val="000000"/>
+          <w:sz w:val="22"/>
+          <w:szCs w:val="22"/>
+        </w:rPr>
+        <w:t>Insulin tolerance testing </w:t>
+      </w:r>
+    </w:p>
+    <w:p>
+      <w:pPr>
+        <w:rPr>
+          <w:rFonts w:ascii="Arial" w:eastAsia="Times New Roman" w:hAnsi="Arial" w:cs="Arial"/>
+          <w:color w:val="000000"/>
+          <w:sz w:val="22"/>
+          <w:szCs w:val="22"/>
+        </w:rPr>
+      </w:pPr>
+      <w:r>
+        <w:rPr>
+          <w:rFonts w:ascii="Arial" w:eastAsia="Times New Roman" w:hAnsi="Arial" w:cs="Arial"/>
+          <w:color w:val="000000"/>
+          <w:sz w:val="22"/>
+          <w:szCs w:val="22"/>
+        </w:rPr>
+        <w:t>On gestational day 16 (based on appearance of copulatory plug</w:t>
+      </w:r>
+      <w:r>
+        <w:rPr>
+          <w:rFonts w:ascii="Arial" w:eastAsia="Times New Roman" w:hAnsi="Arial" w:cs="Arial"/>
+          <w:color w:val="000000"/>
+          <w:sz w:val="22"/>
+          <w:szCs w:val="22"/>
+        </w:rPr>
+        <w:t xml:space="preserve"> representing gestation day 1</w:t>
+      </w:r>
+      <w:r>
+        <w:rPr>
+          <w:rFonts w:ascii="Arial" w:eastAsia="Times New Roman" w:hAnsi="Arial" w:cs="Arial"/>
+          <w:color w:val="000000"/>
+          <w:sz w:val="22"/>
+          <w:szCs w:val="22"/>
+        </w:rPr>
+        <w:t xml:space="preserve">), dams were fasted for 6 hours with </w:t>
+      </w:r>
+      <w:r>
+        <w:rPr>
+          <w:rFonts w:ascii="Arial" w:eastAsia="Times New Roman" w:hAnsi="Arial" w:cs="Arial"/>
+          <w:i/>
+          <w:color w:val="000000"/>
+          <w:sz w:val="22"/>
+          <w:szCs w:val="22"/>
+        </w:rPr>
+        <w:t>ad lib</w:t>
+      </w:r>
+      <w:r>
+        <w:rPr>
+          <w:rFonts w:ascii="Arial" w:eastAsia="Times New Roman" w:hAnsi="Arial" w:cs="Arial"/>
+          <w:i/>
+          <w:color w:val="000000"/>
+          <w:sz w:val="22"/>
+          <w:szCs w:val="22"/>
+        </w:rPr>
+        <w:t>itum</w:t>
+      </w:r>
+      <w:r>
+        <w:rPr>
+          <w:rFonts w:ascii="Arial" w:eastAsia="Times New Roman" w:hAnsi="Arial" w:cs="Arial"/>
+          <w:color w:val="000000"/>
+          <w:sz w:val="22"/>
+          <w:szCs w:val="22"/>
+        </w:rPr>
+        <w:t xml:space="preserve"> access to either water, or dexamethasone in drinking water. After 6 </w:t>
+      </w:r>
+      <w:proofErr w:type="gramStart"/>
+      <w:r>
+        <w:rPr>
+          <w:rFonts w:ascii="Arial" w:eastAsia="Times New Roman" w:hAnsi="Arial" w:cs="Arial"/>
+          <w:color w:val="000000"/>
+          <w:sz w:val="22"/>
+          <w:szCs w:val="22"/>
+        </w:rPr>
+        <w:t>hour</w:t>
+      </w:r>
+      <w:proofErr w:type="gramEnd"/>
+      <w:r>
+        <w:rPr>
+          <w:rFonts w:ascii="Arial" w:eastAsia="Times New Roman" w:hAnsi="Arial" w:cs="Arial"/>
+          <w:color w:val="000000"/>
+          <w:sz w:val="22"/>
+          <w:szCs w:val="22"/>
+        </w:rPr>
+        <w:t xml:space="preserve"> fast, blood glucose was taken using a glucometer and tail clip. Females were given insulin injections (0.75 units/kg body weight; </w:t>
+      </w:r>
+      <w:r>
+        <w:rPr>
+          <w:rFonts w:ascii="Arial" w:eastAsia="Times New Roman" w:hAnsi="Arial" w:cs="Arial"/>
+          <w:color w:val="000000"/>
+          <w:sz w:val="22"/>
+          <w:szCs w:val="22"/>
+        </w:rPr>
+        <w:t>Humulin U100 in cold sterile, filtered Phosphate buffered saline (PBS)</w:t>
+      </w:r>
+      <w:r>
+        <w:rPr>
+          <w:rFonts w:ascii="Arial" w:eastAsia="Times New Roman" w:hAnsi="Arial" w:cs="Arial"/>
+          <w:color w:val="000000"/>
+          <w:sz w:val="22"/>
+          <w:szCs w:val="22"/>
+        </w:rPr>
+        <w:t xml:space="preserve">) and blood glucose was tested using a glucometer at </w:t>
+      </w:r>
+      <w:proofErr w:type="gramStart"/>
+      <w:r>
+        <w:rPr>
+          <w:rFonts w:ascii="Arial" w:eastAsia="Times New Roman" w:hAnsi="Arial" w:cs="Arial"/>
+          <w:color w:val="000000"/>
+          <w:sz w:val="22"/>
+          <w:szCs w:val="22"/>
+        </w:rPr>
+        <w:t>15 minute</w:t>
+      </w:r>
+      <w:proofErr w:type="gramEnd"/>
+      <w:r>
+        <w:rPr>
+          <w:rFonts w:ascii="Arial" w:eastAsia="Times New Roman" w:hAnsi="Arial" w:cs="Arial"/>
+          <w:color w:val="000000"/>
+          <w:sz w:val="22"/>
+          <w:szCs w:val="22"/>
+        </w:rPr>
+        <w:t xml:space="preserve"> intervals for 2 hours. </w:t>
+      </w:r>
+    </w:p>
+    <w:p>
+      <w:pPr>
+        <w:pStyle w:val="ListParagraph"/>
+        <w:numPr>
+          <w:ilvl w:val="0"/>
+          <w:numId w:val="4"/>
+        </w:numPr>
+        <w:rPr>
+          <w:rFonts w:ascii="Arial" w:eastAsia="Times New Roman" w:hAnsi="Arial" w:cs="Arial"/>
+          <w:color w:val="000000"/>
+          <w:sz w:val="22"/>
+          <w:szCs w:val="22"/>
+        </w:rPr>
+      </w:pPr>
+      <w:r>
+        <w:rPr>
+          <w:rFonts w:ascii="Arial" w:eastAsia="Times New Roman" w:hAnsi="Arial" w:cs="Arial"/>
+          <w:color w:val="000000"/>
+          <w:sz w:val="22"/>
+          <w:szCs w:val="22"/>
+        </w:rPr>
+        <w:lastRenderedPageBreak/>
+        <w:t xml:space="preserve">Dissection and culture of </w:t>
+      </w:r>
+      <w:r>
+        <w:rPr>
+          <w:rFonts w:ascii="Arial" w:eastAsia="Times New Roman" w:hAnsi="Arial" w:cs="Arial"/>
+          <w:color w:val="000000"/>
+          <w:sz w:val="22"/>
+          <w:szCs w:val="22"/>
+        </w:rPr>
+        <w:t xml:space="preserve">pancreas around G16-18? We could also look at GSIS in vivo. </w:t>
+      </w:r>
+    </w:p>
+    <w:p>
+      <w:pPr>
+        <w:rPr>
+          <w:rFonts w:ascii="Times New Roman" w:eastAsia="Times New Roman" w:hAnsi="Times New Roman" w:cs="Times New Roman"/>
+          <w:i/>
+        </w:rPr>
+      </w:pPr>
+      <w:r>
+        <w:rPr>
+          <w:rFonts w:ascii="Times New Roman" w:eastAsia="Times New Roman" w:hAnsi="Times New Roman" w:cs="Times New Roman"/>
+          <w:i/>
+        </w:rPr>
+        <w:t>Blood Collection:</w:t>
+      </w:r>
+    </w:p>
+    <w:p>
+      <w:pPr>
+        <w:rPr>
+          <w:rFonts w:ascii="Times New Roman" w:eastAsia="Times New Roman" w:hAnsi="Times New Roman" w:cs="Times New Roman"/>
+        </w:rPr>
+      </w:pPr>
+      <w:r>
+        <w:rPr>
+          <w:rFonts w:ascii="Times New Roman" w:eastAsia="Times New Roman" w:hAnsi="Times New Roman" w:cs="Times New Roman"/>
+        </w:rPr>
+        <w:t xml:space="preserve">24 hours after the insulin tolerance test was conducted eye bleeds were conducted on pregnant dams at 2 time points (ZT12 and then ZT0). Bleeds were done retro-orbitally under light </w:t>
+      </w:r>
+      <w:proofErr w:type="spellStart"/>
+      <w:r>
+        <w:rPr>
+          <w:rFonts w:ascii="Times New Roman" w:eastAsia="Times New Roman" w:hAnsi="Times New Roman" w:cs="Times New Roman"/>
+        </w:rPr>
+        <w:t>iso-fluorane</w:t>
+      </w:r>
+      <w:proofErr w:type="spellEnd"/>
+      <w:r>
+        <w:rPr>
+          <w:rFonts w:ascii="Times New Roman" w:eastAsia="Times New Roman" w:hAnsi="Times New Roman" w:cs="Times New Roman"/>
+        </w:rPr>
+        <w:t xml:space="preserve"> anesthesia. </w:t>
+      </w:r>
+    </w:p>
+    <w:p>
+      <w:pPr>
+        <w:pStyle w:val="ListParagraph"/>
+        <w:numPr>
+          <w:ilvl w:val="0"/>
+          <w:numId w:val="4"/>
+        </w:numPr>
+        <w:rPr>
+          <w:rFonts w:ascii="Times New Roman" w:eastAsia="Times New Roman" w:hAnsi="Times New Roman" w:cs="Times New Roman"/>
+        </w:rPr>
+      </w:pPr>
+      <w:proofErr w:type="spellStart"/>
+      <w:r>
+        <w:rPr>
+          <w:rFonts w:ascii="Times New Roman" w:eastAsia="Times New Roman" w:hAnsi="Times New Roman" w:cs="Times New Roman"/>
+        </w:rPr>
+        <w:t>Cort</w:t>
+      </w:r>
+      <w:proofErr w:type="spellEnd"/>
+    </w:p>
+    <w:p>
+      <w:pPr>
+        <w:pStyle w:val="ListParagraph"/>
+        <w:numPr>
+          <w:ilvl w:val="0"/>
+          <w:numId w:val="4"/>
+        </w:numPr>
+        <w:rPr>
+          <w:rFonts w:ascii="Times New Roman" w:eastAsia="Times New Roman" w:hAnsi="Times New Roman" w:cs="Times New Roman"/>
+        </w:rPr>
+      </w:pPr>
+      <w:r>
+        <w:rPr>
+          <w:rFonts w:ascii="Times New Roman" w:eastAsia="Times New Roman" w:hAnsi="Times New Roman" w:cs="Times New Roman"/>
+        </w:rPr>
+        <w:t>Insulin</w:t>
+      </w:r>
+    </w:p>
+    <w:p>
+      <w:pPr>
+        <w:rPr>
+          <w:i/>
+        </w:rPr>
+      </w:pPr>
+      <w:r>
+        <w:rPr>
+          <w:i/>
+        </w:rPr>
+        <w:t>Energy Expenditure:</w:t>
+      </w:r>
+    </w:p>
+    <w:p>
+      <w:pPr>
+        <w:pStyle w:val="ListParagraph"/>
+        <w:numPr>
+          <w:ilvl w:val="0"/>
+          <w:numId w:val="1"/>
+        </w:numPr>
+        <w:rPr>
+          <w:i/>
+        </w:rPr>
+      </w:pPr>
+      <w:r>
+        <w:rPr>
+          <w:i/>
+        </w:rPr>
+        <w:t>CLAMS – see wheel running paper</w:t>
+      </w:r>
+    </w:p>
+    <w:p>
+      <w:pPr>
+        <w:pStyle w:val="ListParagraph"/>
+        <w:numPr>
+          <w:ilvl w:val="0"/>
+          <w:numId w:val="1"/>
+        </w:numPr>
+        <w:rPr>
+          <w:i/>
+        </w:rPr>
+      </w:pPr>
+      <w:r>
+        <w:rPr>
+          <w:i/>
+        </w:rPr>
+        <w:t>Feeding Efficiency – look at thesis for this reference</w:t>
+      </w:r>
+    </w:p>
+    <w:p>
+      <w:pPr>
+        <w:rPr>
+          <w:i/>
+        </w:rPr>
+      </w:pPr>
+      <w:r>
+        <w:rPr>
+          <w:i/>
+        </w:rPr>
+        <w:t>Digestive Physiology:</w:t>
+      </w:r>
+    </w:p>
+    <w:p>
+      <w:pPr>
+        <w:pStyle w:val="ListParagraph"/>
+        <w:numPr>
+          <w:ilvl w:val="0"/>
+          <w:numId w:val="2"/>
+        </w:numPr>
+        <w:rPr>
+          <w:i/>
+        </w:rPr>
+      </w:pPr>
+      <w:r>
+        <w:rPr>
+          <w:i/>
+        </w:rPr>
+        <w:t>Bomb calorimetry of fecal matter</w:t>
+      </w:r>
+    </w:p>
+    <w:p>
+      <w:pPr>
+        <w:pStyle w:val="ListParagraph"/>
+        <w:numPr>
+          <w:ilvl w:val="1"/>
+          <w:numId w:val="2"/>
+        </w:numPr>
+        <w:rPr>
+          <w:i/>
+        </w:rPr>
+      </w:pPr>
+      <w:r>
+        <w:rPr>
+          <w:i/>
+        </w:rPr>
+        <w:t>Start with energy</w:t>
+      </w:r>
+    </w:p>
+    <w:p>
+      <w:pPr>
+        <w:pStyle w:val="ListParagraph"/>
+        <w:numPr>
+          <w:ilvl w:val="1"/>
+          <w:numId w:val="2"/>
+        </w:numPr>
+        <w:rPr>
+          <w:i/>
+        </w:rPr>
+      </w:pPr>
+      <w:r>
+        <w:rPr>
+          <w:i/>
+        </w:rPr>
+        <w:t>Progress to macronutrients if energy abs different</w:t>
+      </w:r>
+    </w:p>
+    <w:p>
+      <w:pPr>
+        <w:pStyle w:val="ListParagraph"/>
+        <w:numPr>
+          <w:ilvl w:val="0"/>
+          <w:numId w:val="2"/>
+        </w:numPr>
+        <w:rPr>
+          <w:i/>
+        </w:rPr>
+      </w:pPr>
+      <w:r>
+        <w:rPr>
+          <w:i/>
+        </w:rPr>
+        <w:t>Dissection of the SI – perhaps histological examination</w:t>
+      </w:r>
     </w:p>
     <w:p/>
     <w:p/>
@@ -221,6 +1291,15 @@
       <w:r>
         <w:t>Expected Results and Potential Pitfalls:</w:t>
       </w:r>
+    </w:p>
+    <w:p>
+      <w:pPr>
+        <w:pStyle w:val="ListParagraph"/>
+        <w:numPr>
+          <w:ilvl w:val="0"/>
+          <w:numId w:val="3"/>
+        </w:numPr>
+      </w:pPr>
     </w:p>
     <w:sectPr>
       <w:pgSz w:w="12240" w:h="15840"/>
@@ -230,6 +1309,475 @@
     </w:sectPr>
   </w:body>
 </w:document>
+</file>
+
+<file path=word/numbering.xml><?xml version="1.0" encoding="utf-8"?>
+<w:numbering xmlns:wpc="http://schemas.microsoft.com/office/word/2010/wordprocessingCanvas" xmlns:cx="http://schemas.microsoft.com/office/drawing/2014/chartex" xmlns:cx1="http://schemas.microsoft.com/office/drawing/2015/9/8/chartex" xmlns:cx2="http://schemas.microsoft.com/office/drawing/2015/10/21/chartex" xmlns:cx3="http://schemas.microsoft.com/office/drawing/2016/5/9/chartex" xmlns:cx4="http://schemas.microsoft.com/office/drawing/2016/5/10/chartex" xmlns:cx5="http://schemas.microsoft.com/office/drawing/2016/5/11/chartex" xmlns:cx6="http://schemas.microsoft.com/office/drawing/2016/5/12/chartex" xmlns:cx7="http://schemas.microsoft.com/office/drawing/2016/5/13/chartex" xmlns:cx8="http://schemas.microsoft.com/office/drawing/2016/5/14/chartex" xmlns:mc="http://schemas.openxmlformats.org/markup-compatibility/2006" xmlns:aink="http://schemas.microsoft.com/office/drawing/2016/ink" xmlns:am3d="http://schemas.microsoft.com/office/drawing/2017/model3d" xmlns:o="urn:schemas-microsoft-com:office:office" xmlns:r="http://schemas.openxmlformats.org/officeDocument/2006/relationships" xmlns:m="http://schemas.openxmlformats.org/officeDocument/2006/math" xmlns:v="urn:schemas-microsoft-com:vml" xmlns:wp14="http://schemas.microsoft.com/office/word/2010/wordprocessingDrawing" xmlns:wp="http://schemas.openxmlformats.org/drawingml/2006/wordprocessingDrawing" xmlns:w10="urn:schemas-microsoft-com:office:word" xmlns:w="http://schemas.openxmlformats.org/wordprocessingml/2006/main" xmlns:w14="http://schemas.microsoft.com/office/word/2010/wordml" xmlns:w15="http://schemas.microsoft.com/office/word/2012/wordml" xmlns:w16cid="http://schemas.microsoft.com/office/word/2016/wordml/cid" xmlns:w16se="http://schemas.microsoft.com/office/word/2015/wordml/symex" xmlns:wpg="http://schemas.microsoft.com/office/word/2010/wordprocessingGroup" xmlns:wpi="http://schemas.microsoft.com/office/word/2010/wordprocessingInk" xmlns:wne="http://schemas.microsoft.com/office/word/2006/wordml" xmlns:wps="http://schemas.microsoft.com/office/word/2010/wordprocessingShape" mc:Ignorable="w14 w15 w16se w16cid wp14">
+  <w:abstractNum w:abstractNumId="0" w15:restartNumberingAfterBreak="0">
+    <w:nsid w:val="460F6AC0"/>
+    <w:multiLevelType w:val="hybridMultilevel"/>
+    <w:tmpl w:val="48C2940E"/>
+    <w:lvl w:ilvl="0" w:tplc="04090001">
+      <w:start w:val="1"/>
+      <w:numFmt w:val="bullet"/>
+      <w:lvlText w:val=""/>
+      <w:lvlJc w:val="left"/>
+      <w:pPr>
+        <w:ind w:left="720" w:hanging="360"/>
+      </w:pPr>
+      <w:rPr>
+        <w:rFonts w:ascii="Symbol" w:hAnsi="Symbol" w:hint="default"/>
+      </w:rPr>
+    </w:lvl>
+    <w:lvl w:ilvl="1" w:tplc="04090003" w:tentative="1">
+      <w:start w:val="1"/>
+      <w:numFmt w:val="bullet"/>
+      <w:lvlText w:val="o"/>
+      <w:lvlJc w:val="left"/>
+      <w:pPr>
+        <w:ind w:left="1440" w:hanging="360"/>
+      </w:pPr>
+      <w:rPr>
+        <w:rFonts w:ascii="Courier New" w:hAnsi="Courier New" w:cs="Courier New" w:hint="default"/>
+      </w:rPr>
+    </w:lvl>
+    <w:lvl w:ilvl="2" w:tplc="04090005" w:tentative="1">
+      <w:start w:val="1"/>
+      <w:numFmt w:val="bullet"/>
+      <w:lvlText w:val=""/>
+      <w:lvlJc w:val="left"/>
+      <w:pPr>
+        <w:ind w:left="2160" w:hanging="360"/>
+      </w:pPr>
+      <w:rPr>
+        <w:rFonts w:ascii="Wingdings" w:hAnsi="Wingdings" w:hint="default"/>
+      </w:rPr>
+    </w:lvl>
+    <w:lvl w:ilvl="3" w:tplc="04090001" w:tentative="1">
+      <w:start w:val="1"/>
+      <w:numFmt w:val="bullet"/>
+      <w:lvlText w:val=""/>
+      <w:lvlJc w:val="left"/>
+      <w:pPr>
+        <w:ind w:left="2880" w:hanging="360"/>
+      </w:pPr>
+      <w:rPr>
+        <w:rFonts w:ascii="Symbol" w:hAnsi="Symbol" w:hint="default"/>
+      </w:rPr>
+    </w:lvl>
+    <w:lvl w:ilvl="4" w:tplc="04090003" w:tentative="1">
+      <w:start w:val="1"/>
+      <w:numFmt w:val="bullet"/>
+      <w:lvlText w:val="o"/>
+      <w:lvlJc w:val="left"/>
+      <w:pPr>
+        <w:ind w:left="3600" w:hanging="360"/>
+      </w:pPr>
+      <w:rPr>
+        <w:rFonts w:ascii="Courier New" w:hAnsi="Courier New" w:cs="Courier New" w:hint="default"/>
+      </w:rPr>
+    </w:lvl>
+    <w:lvl w:ilvl="5" w:tplc="04090005" w:tentative="1">
+      <w:start w:val="1"/>
+      <w:numFmt w:val="bullet"/>
+      <w:lvlText w:val=""/>
+      <w:lvlJc w:val="left"/>
+      <w:pPr>
+        <w:ind w:left="4320" w:hanging="360"/>
+      </w:pPr>
+      <w:rPr>
+        <w:rFonts w:ascii="Wingdings" w:hAnsi="Wingdings" w:hint="default"/>
+      </w:rPr>
+    </w:lvl>
+    <w:lvl w:ilvl="6" w:tplc="04090001" w:tentative="1">
+      <w:start w:val="1"/>
+      <w:numFmt w:val="bullet"/>
+      <w:lvlText w:val=""/>
+      <w:lvlJc w:val="left"/>
+      <w:pPr>
+        <w:ind w:left="5040" w:hanging="360"/>
+      </w:pPr>
+      <w:rPr>
+        <w:rFonts w:ascii="Symbol" w:hAnsi="Symbol" w:hint="default"/>
+      </w:rPr>
+    </w:lvl>
+    <w:lvl w:ilvl="7" w:tplc="04090003" w:tentative="1">
+      <w:start w:val="1"/>
+      <w:numFmt w:val="bullet"/>
+      <w:lvlText w:val="o"/>
+      <w:lvlJc w:val="left"/>
+      <w:pPr>
+        <w:ind w:left="5760" w:hanging="360"/>
+      </w:pPr>
+      <w:rPr>
+        <w:rFonts w:ascii="Courier New" w:hAnsi="Courier New" w:cs="Courier New" w:hint="default"/>
+      </w:rPr>
+    </w:lvl>
+    <w:lvl w:ilvl="8" w:tplc="04090005" w:tentative="1">
+      <w:start w:val="1"/>
+      <w:numFmt w:val="bullet"/>
+      <w:lvlText w:val=""/>
+      <w:lvlJc w:val="left"/>
+      <w:pPr>
+        <w:ind w:left="6480" w:hanging="360"/>
+      </w:pPr>
+      <w:rPr>
+        <w:rFonts w:ascii="Wingdings" w:hAnsi="Wingdings" w:hint="default"/>
+      </w:rPr>
+    </w:lvl>
+  </w:abstractNum>
+  <w:abstractNum w:abstractNumId="1" w15:restartNumberingAfterBreak="0">
+    <w:nsid w:val="4F9B444D"/>
+    <w:multiLevelType w:val="hybridMultilevel"/>
+    <w:tmpl w:val="E85820A0"/>
+    <w:lvl w:ilvl="0" w:tplc="04090001">
+      <w:start w:val="1"/>
+      <w:numFmt w:val="bullet"/>
+      <w:lvlText w:val=""/>
+      <w:lvlJc w:val="left"/>
+      <w:pPr>
+        <w:ind w:left="720" w:hanging="360"/>
+      </w:pPr>
+      <w:rPr>
+        <w:rFonts w:ascii="Symbol" w:hAnsi="Symbol" w:hint="default"/>
+      </w:rPr>
+    </w:lvl>
+    <w:lvl w:ilvl="1" w:tplc="04090003">
+      <w:start w:val="1"/>
+      <w:numFmt w:val="bullet"/>
+      <w:lvlText w:val="o"/>
+      <w:lvlJc w:val="left"/>
+      <w:pPr>
+        <w:ind w:left="1440" w:hanging="360"/>
+      </w:pPr>
+      <w:rPr>
+        <w:rFonts w:ascii="Courier New" w:hAnsi="Courier New" w:cs="Courier New" w:hint="default"/>
+      </w:rPr>
+    </w:lvl>
+    <w:lvl w:ilvl="2" w:tplc="04090005" w:tentative="1">
+      <w:start w:val="1"/>
+      <w:numFmt w:val="bullet"/>
+      <w:lvlText w:val=""/>
+      <w:lvlJc w:val="left"/>
+      <w:pPr>
+        <w:ind w:left="2160" w:hanging="360"/>
+      </w:pPr>
+      <w:rPr>
+        <w:rFonts w:ascii="Wingdings" w:hAnsi="Wingdings" w:hint="default"/>
+      </w:rPr>
+    </w:lvl>
+    <w:lvl w:ilvl="3" w:tplc="04090001" w:tentative="1">
+      <w:start w:val="1"/>
+      <w:numFmt w:val="bullet"/>
+      <w:lvlText w:val=""/>
+      <w:lvlJc w:val="left"/>
+      <w:pPr>
+        <w:ind w:left="2880" w:hanging="360"/>
+      </w:pPr>
+      <w:rPr>
+        <w:rFonts w:ascii="Symbol" w:hAnsi="Symbol" w:hint="default"/>
+      </w:rPr>
+    </w:lvl>
+    <w:lvl w:ilvl="4" w:tplc="04090003" w:tentative="1">
+      <w:start w:val="1"/>
+      <w:numFmt w:val="bullet"/>
+      <w:lvlText w:val="o"/>
+      <w:lvlJc w:val="left"/>
+      <w:pPr>
+        <w:ind w:left="3600" w:hanging="360"/>
+      </w:pPr>
+      <w:rPr>
+        <w:rFonts w:ascii="Courier New" w:hAnsi="Courier New" w:cs="Courier New" w:hint="default"/>
+      </w:rPr>
+    </w:lvl>
+    <w:lvl w:ilvl="5" w:tplc="04090005" w:tentative="1">
+      <w:start w:val="1"/>
+      <w:numFmt w:val="bullet"/>
+      <w:lvlText w:val=""/>
+      <w:lvlJc w:val="left"/>
+      <w:pPr>
+        <w:ind w:left="4320" w:hanging="360"/>
+      </w:pPr>
+      <w:rPr>
+        <w:rFonts w:ascii="Wingdings" w:hAnsi="Wingdings" w:hint="default"/>
+      </w:rPr>
+    </w:lvl>
+    <w:lvl w:ilvl="6" w:tplc="04090001" w:tentative="1">
+      <w:start w:val="1"/>
+      <w:numFmt w:val="bullet"/>
+      <w:lvlText w:val=""/>
+      <w:lvlJc w:val="left"/>
+      <w:pPr>
+        <w:ind w:left="5040" w:hanging="360"/>
+      </w:pPr>
+      <w:rPr>
+        <w:rFonts w:ascii="Symbol" w:hAnsi="Symbol" w:hint="default"/>
+      </w:rPr>
+    </w:lvl>
+    <w:lvl w:ilvl="7" w:tplc="04090003" w:tentative="1">
+      <w:start w:val="1"/>
+      <w:numFmt w:val="bullet"/>
+      <w:lvlText w:val="o"/>
+      <w:lvlJc w:val="left"/>
+      <w:pPr>
+        <w:ind w:left="5760" w:hanging="360"/>
+      </w:pPr>
+      <w:rPr>
+        <w:rFonts w:ascii="Courier New" w:hAnsi="Courier New" w:cs="Courier New" w:hint="default"/>
+      </w:rPr>
+    </w:lvl>
+    <w:lvl w:ilvl="8" w:tplc="04090005" w:tentative="1">
+      <w:start w:val="1"/>
+      <w:numFmt w:val="bullet"/>
+      <w:lvlText w:val=""/>
+      <w:lvlJc w:val="left"/>
+      <w:pPr>
+        <w:ind w:left="6480" w:hanging="360"/>
+      </w:pPr>
+      <w:rPr>
+        <w:rFonts w:ascii="Wingdings" w:hAnsi="Wingdings" w:hint="default"/>
+      </w:rPr>
+    </w:lvl>
+  </w:abstractNum>
+  <w:abstractNum w:abstractNumId="2" w15:restartNumberingAfterBreak="0">
+    <w:nsid w:val="51EC198C"/>
+    <w:multiLevelType w:val="hybridMultilevel"/>
+    <w:tmpl w:val="A4D4CC38"/>
+    <w:lvl w:ilvl="0" w:tplc="04090001">
+      <w:start w:val="1"/>
+      <w:numFmt w:val="bullet"/>
+      <w:lvlText w:val=""/>
+      <w:lvlJc w:val="left"/>
+      <w:pPr>
+        <w:ind w:left="720" w:hanging="360"/>
+      </w:pPr>
+      <w:rPr>
+        <w:rFonts w:ascii="Symbol" w:hAnsi="Symbol" w:hint="default"/>
+      </w:rPr>
+    </w:lvl>
+    <w:lvl w:ilvl="1" w:tplc="04090003" w:tentative="1">
+      <w:start w:val="1"/>
+      <w:numFmt w:val="bullet"/>
+      <w:lvlText w:val="o"/>
+      <w:lvlJc w:val="left"/>
+      <w:pPr>
+        <w:ind w:left="1440" w:hanging="360"/>
+      </w:pPr>
+      <w:rPr>
+        <w:rFonts w:ascii="Courier New" w:hAnsi="Courier New" w:cs="Courier New" w:hint="default"/>
+      </w:rPr>
+    </w:lvl>
+    <w:lvl w:ilvl="2" w:tplc="04090005" w:tentative="1">
+      <w:start w:val="1"/>
+      <w:numFmt w:val="bullet"/>
+      <w:lvlText w:val=""/>
+      <w:lvlJc w:val="left"/>
+      <w:pPr>
+        <w:ind w:left="2160" w:hanging="360"/>
+      </w:pPr>
+      <w:rPr>
+        <w:rFonts w:ascii="Wingdings" w:hAnsi="Wingdings" w:hint="default"/>
+      </w:rPr>
+    </w:lvl>
+    <w:lvl w:ilvl="3" w:tplc="04090001" w:tentative="1">
+      <w:start w:val="1"/>
+      <w:numFmt w:val="bullet"/>
+      <w:lvlText w:val=""/>
+      <w:lvlJc w:val="left"/>
+      <w:pPr>
+        <w:ind w:left="2880" w:hanging="360"/>
+      </w:pPr>
+      <w:rPr>
+        <w:rFonts w:ascii="Symbol" w:hAnsi="Symbol" w:hint="default"/>
+      </w:rPr>
+    </w:lvl>
+    <w:lvl w:ilvl="4" w:tplc="04090003" w:tentative="1">
+      <w:start w:val="1"/>
+      <w:numFmt w:val="bullet"/>
+      <w:lvlText w:val="o"/>
+      <w:lvlJc w:val="left"/>
+      <w:pPr>
+        <w:ind w:left="3600" w:hanging="360"/>
+      </w:pPr>
+      <w:rPr>
+        <w:rFonts w:ascii="Courier New" w:hAnsi="Courier New" w:cs="Courier New" w:hint="default"/>
+      </w:rPr>
+    </w:lvl>
+    <w:lvl w:ilvl="5" w:tplc="04090005" w:tentative="1">
+      <w:start w:val="1"/>
+      <w:numFmt w:val="bullet"/>
+      <w:lvlText w:val=""/>
+      <w:lvlJc w:val="left"/>
+      <w:pPr>
+        <w:ind w:left="4320" w:hanging="360"/>
+      </w:pPr>
+      <w:rPr>
+        <w:rFonts w:ascii="Wingdings" w:hAnsi="Wingdings" w:hint="default"/>
+      </w:rPr>
+    </w:lvl>
+    <w:lvl w:ilvl="6" w:tplc="04090001" w:tentative="1">
+      <w:start w:val="1"/>
+      <w:numFmt w:val="bullet"/>
+      <w:lvlText w:val=""/>
+      <w:lvlJc w:val="left"/>
+      <w:pPr>
+        <w:ind w:left="5040" w:hanging="360"/>
+      </w:pPr>
+      <w:rPr>
+        <w:rFonts w:ascii="Symbol" w:hAnsi="Symbol" w:hint="default"/>
+      </w:rPr>
+    </w:lvl>
+    <w:lvl w:ilvl="7" w:tplc="04090003" w:tentative="1">
+      <w:start w:val="1"/>
+      <w:numFmt w:val="bullet"/>
+      <w:lvlText w:val="o"/>
+      <w:lvlJc w:val="left"/>
+      <w:pPr>
+        <w:ind w:left="5760" w:hanging="360"/>
+      </w:pPr>
+      <w:rPr>
+        <w:rFonts w:ascii="Courier New" w:hAnsi="Courier New" w:cs="Courier New" w:hint="default"/>
+      </w:rPr>
+    </w:lvl>
+    <w:lvl w:ilvl="8" w:tplc="04090005" w:tentative="1">
+      <w:start w:val="1"/>
+      <w:numFmt w:val="bullet"/>
+      <w:lvlText w:val=""/>
+      <w:lvlJc w:val="left"/>
+      <w:pPr>
+        <w:ind w:left="6480" w:hanging="360"/>
+      </w:pPr>
+      <w:rPr>
+        <w:rFonts w:ascii="Wingdings" w:hAnsi="Wingdings" w:hint="default"/>
+      </w:rPr>
+    </w:lvl>
+  </w:abstractNum>
+  <w:abstractNum w:abstractNumId="3" w15:restartNumberingAfterBreak="0">
+    <w:nsid w:val="52445206"/>
+    <w:multiLevelType w:val="hybridMultilevel"/>
+    <w:tmpl w:val="EB28F956"/>
+    <w:lvl w:ilvl="0" w:tplc="04090001">
+      <w:start w:val="1"/>
+      <w:numFmt w:val="bullet"/>
+      <w:lvlText w:val=""/>
+      <w:lvlJc w:val="left"/>
+      <w:pPr>
+        <w:ind w:left="720" w:hanging="360"/>
+      </w:pPr>
+      <w:rPr>
+        <w:rFonts w:ascii="Symbol" w:hAnsi="Symbol" w:hint="default"/>
+      </w:rPr>
+    </w:lvl>
+    <w:lvl w:ilvl="1" w:tplc="04090003" w:tentative="1">
+      <w:start w:val="1"/>
+      <w:numFmt w:val="bullet"/>
+      <w:lvlText w:val="o"/>
+      <w:lvlJc w:val="left"/>
+      <w:pPr>
+        <w:ind w:left="1440" w:hanging="360"/>
+      </w:pPr>
+      <w:rPr>
+        <w:rFonts w:ascii="Courier New" w:hAnsi="Courier New" w:cs="Courier New" w:hint="default"/>
+      </w:rPr>
+    </w:lvl>
+    <w:lvl w:ilvl="2" w:tplc="04090005" w:tentative="1">
+      <w:start w:val="1"/>
+      <w:numFmt w:val="bullet"/>
+      <w:lvlText w:val=""/>
+      <w:lvlJc w:val="left"/>
+      <w:pPr>
+        <w:ind w:left="2160" w:hanging="360"/>
+      </w:pPr>
+      <w:rPr>
+        <w:rFonts w:ascii="Wingdings" w:hAnsi="Wingdings" w:hint="default"/>
+      </w:rPr>
+    </w:lvl>
+    <w:lvl w:ilvl="3" w:tplc="04090001" w:tentative="1">
+      <w:start w:val="1"/>
+      <w:numFmt w:val="bullet"/>
+      <w:lvlText w:val=""/>
+      <w:lvlJc w:val="left"/>
+      <w:pPr>
+        <w:ind w:left="2880" w:hanging="360"/>
+      </w:pPr>
+      <w:rPr>
+        <w:rFonts w:ascii="Symbol" w:hAnsi="Symbol" w:hint="default"/>
+      </w:rPr>
+    </w:lvl>
+    <w:lvl w:ilvl="4" w:tplc="04090003" w:tentative="1">
+      <w:start w:val="1"/>
+      <w:numFmt w:val="bullet"/>
+      <w:lvlText w:val="o"/>
+      <w:lvlJc w:val="left"/>
+      <w:pPr>
+        <w:ind w:left="3600" w:hanging="360"/>
+      </w:pPr>
+      <w:rPr>
+        <w:rFonts w:ascii="Courier New" w:hAnsi="Courier New" w:cs="Courier New" w:hint="default"/>
+      </w:rPr>
+    </w:lvl>
+    <w:lvl w:ilvl="5" w:tplc="04090005" w:tentative="1">
+      <w:start w:val="1"/>
+      <w:numFmt w:val="bullet"/>
+      <w:lvlText w:val=""/>
+      <w:lvlJc w:val="left"/>
+      <w:pPr>
+        <w:ind w:left="4320" w:hanging="360"/>
+      </w:pPr>
+      <w:rPr>
+        <w:rFonts w:ascii="Wingdings" w:hAnsi="Wingdings" w:hint="default"/>
+      </w:rPr>
+    </w:lvl>
+    <w:lvl w:ilvl="6" w:tplc="04090001" w:tentative="1">
+      <w:start w:val="1"/>
+      <w:numFmt w:val="bullet"/>
+      <w:lvlText w:val=""/>
+      <w:lvlJc w:val="left"/>
+      <w:pPr>
+        <w:ind w:left="5040" w:hanging="360"/>
+      </w:pPr>
+      <w:rPr>
+        <w:rFonts w:ascii="Symbol" w:hAnsi="Symbol" w:hint="default"/>
+      </w:rPr>
+    </w:lvl>
+    <w:lvl w:ilvl="7" w:tplc="04090003" w:tentative="1">
+      <w:start w:val="1"/>
+      <w:numFmt w:val="bullet"/>
+      <w:lvlText w:val="o"/>
+      <w:lvlJc w:val="left"/>
+      <w:pPr>
+        <w:ind w:left="5760" w:hanging="360"/>
+      </w:pPr>
+      <w:rPr>
+        <w:rFonts w:ascii="Courier New" w:hAnsi="Courier New" w:cs="Courier New" w:hint="default"/>
+      </w:rPr>
+    </w:lvl>
+    <w:lvl w:ilvl="8" w:tplc="04090005" w:tentative="1">
+      <w:start w:val="1"/>
+      <w:numFmt w:val="bullet"/>
+      <w:lvlText w:val=""/>
+      <w:lvlJc w:val="left"/>
+      <w:pPr>
+        <w:ind w:left="6480" w:hanging="360"/>
+      </w:pPr>
+      <w:rPr>
+        <w:rFonts w:ascii="Wingdings" w:hAnsi="Wingdings" w:hint="default"/>
+      </w:rPr>
+    </w:lvl>
+  </w:abstractNum>
+  <w:num w:numId="1">
+    <w:abstractNumId w:val="3"/>
+  </w:num>
+  <w:num w:numId="2">
+    <w:abstractNumId w:val="1"/>
+  </w:num>
+  <w:num w:numId="3">
+    <w:abstractNumId w:val="2"/>
+  </w:num>
+  <w:num w:numId="4">
+    <w:abstractNumId w:val="0"/>
+  </w:num>
+</w:numbering>
 </file>
 
 <file path=word/styles.xml><?xml version="1.0" encoding="utf-8"?>
@@ -717,6 +2265,31 @@
       <w:szCs w:val="18"/>
     </w:rPr>
   </w:style>
+  <w:style w:type="paragraph" w:styleId="NormalWeb">
+    <w:name w:val="Normal (Web)"/>
+    <w:basedOn w:val="Normal"/>
+    <w:uiPriority w:val="99"/>
+    <w:semiHidden/>
+    <w:unhideWhenUsed/>
+    <w:rsid w:val="00480EFC"/>
+    <w:pPr>
+      <w:spacing w:before="100" w:beforeAutospacing="1" w:after="100" w:afterAutospacing="1"/>
+    </w:pPr>
+    <w:rPr>
+      <w:rFonts w:ascii="Times New Roman" w:eastAsia="Times New Roman" w:hAnsi="Times New Roman" w:cs="Times New Roman"/>
+    </w:rPr>
+  </w:style>
+  <w:style w:type="paragraph" w:styleId="ListParagraph">
+    <w:name w:val="List Paragraph"/>
+    <w:basedOn w:val="Normal"/>
+    <w:uiPriority w:val="34"/>
+    <w:qFormat/>
+    <w:rsid w:val="0098048B"/>
+    <w:pPr>
+      <w:ind w:left="720"/>
+      <w:contextualSpacing/>
+    </w:pPr>
+  </w:style>
 </w:styles>
 </file>
 

</xml_diff>

<commit_message>
updated language on aim 1
</commit_message>
<xml_diff>
--- a/Molly Preliminary Exam/Aim 1.docx
+++ b/Molly Preliminary Exam/Aim 1.docx
@@ -94,41 +94,47 @@
         </w:rPr>
         <w:t xml:space="preserve"> 1.3: Absorptive efficiency</w:t>
       </w:r>
-    </w:p>
-    <w:p>
-      <w:pPr>
-        <w:rPr>
-          <w:rFonts w:ascii="Times New Roman" w:hAnsi="Times New Roman" w:cs="Times New Roman"/>
-        </w:rPr>
-      </w:pPr>
-      <w:r>
-        <w:rPr>
-          <w:rFonts w:ascii="Times New Roman" w:hAnsi="Times New Roman" w:cs="Times New Roman"/>
-        </w:rPr>
-        <w:t>Background:</w:t>
-      </w:r>
-    </w:p>
-    <w:p>
-      <w:pPr>
-        <w:rPr>
-          <w:rFonts w:ascii="Times New Roman" w:hAnsi="Times New Roman" w:cs="Times New Roman"/>
-        </w:rPr>
-      </w:pPr>
-    </w:p>
-    <w:p>
-      <w:pPr>
-        <w:rPr>
-          <w:rFonts w:ascii="Times New Roman" w:hAnsi="Times New Roman" w:cs="Times New Roman"/>
-        </w:rPr>
-      </w:pPr>
-      <w:r>
-        <w:rPr>
-          <w:rFonts w:ascii="Times New Roman" w:hAnsi="Times New Roman" w:cs="Times New Roman"/>
-        </w:rPr>
-        <w:t>Methods:</w:t>
+      <w:r>
+        <w:rPr>
+          <w:rFonts w:ascii="Times New Roman" w:hAnsi="Times New Roman" w:cs="Times New Roman"/>
+        </w:rPr>
+        <w:t xml:space="preserve"> – largely unexamined except for micronutrients, toxicant exposure, and the rearing of agriculturally useful animals. </w:t>
       </w:r>
       <w:bookmarkStart w:id="0" w:name="_GoBack"/>
       <w:bookmarkEnd w:id="0"/>
+    </w:p>
+    <w:p>
+      <w:pPr>
+        <w:rPr>
+          <w:rFonts w:ascii="Times New Roman" w:hAnsi="Times New Roman" w:cs="Times New Roman"/>
+        </w:rPr>
+      </w:pPr>
+      <w:r>
+        <w:rPr>
+          <w:rFonts w:ascii="Times New Roman" w:hAnsi="Times New Roman" w:cs="Times New Roman"/>
+        </w:rPr>
+        <w:t>Background:</w:t>
+      </w:r>
+    </w:p>
+    <w:p>
+      <w:pPr>
+        <w:rPr>
+          <w:rFonts w:ascii="Times New Roman" w:hAnsi="Times New Roman" w:cs="Times New Roman"/>
+        </w:rPr>
+      </w:pPr>
+    </w:p>
+    <w:p>
+      <w:pPr>
+        <w:rPr>
+          <w:rFonts w:ascii="Times New Roman" w:hAnsi="Times New Roman" w:cs="Times New Roman"/>
+        </w:rPr>
+      </w:pPr>
+      <w:r>
+        <w:rPr>
+          <w:rFonts w:ascii="Times New Roman" w:hAnsi="Times New Roman" w:cs="Times New Roman"/>
+        </w:rPr>
+        <w:t>Methods:</w:t>
+      </w:r>
     </w:p>
     <w:p>
       <w:pPr>
@@ -729,6 +735,7 @@
           <w:rFonts w:ascii="Times New Roman" w:eastAsia="Times New Roman" w:hAnsi="Times New Roman" w:cs="Times New Roman"/>
           <w:color w:val="000000"/>
         </w:rPr>
+        <w:lastRenderedPageBreak/>
         <w:t>Check the liver and fat for insulin signaling stuff (be sure everyone has been fasting the same amount of time for this to be usable.)</w:t>
       </w:r>
       <w:r>
@@ -751,7 +758,6 @@
           <w:rFonts w:ascii="Times New Roman" w:eastAsia="Times New Roman" w:hAnsi="Times New Roman" w:cs="Times New Roman"/>
           <w:i/>
         </w:rPr>
-        <w:lastRenderedPageBreak/>
         <w:t>Blood Collection:</w:t>
       </w:r>
     </w:p>
@@ -1289,6 +1295,7 @@
         <w:rPr>
           <w:rFonts w:ascii="Times New Roman" w:hAnsi="Times New Roman" w:cs="Times New Roman"/>
         </w:rPr>
+        <w:lastRenderedPageBreak/>
         <w:t xml:space="preserve">Although pregnancy has been noted to induce insulin resistance and there is a general trend toward energy conservation, there are many things that are incompletely testing in pregnant mice. Specifically, </w:t>
       </w:r>
     </w:p>
@@ -1307,7 +1314,6 @@
         <w:rPr>
           <w:rFonts w:ascii="Times New Roman" w:hAnsi="Times New Roman" w:cs="Times New Roman"/>
         </w:rPr>
-        <w:lastRenderedPageBreak/>
         <w:t>May not increase overall energy expenditure, but would increase EE in re</w:t>
       </w:r>
       <w:r>

</xml_diff>